<commit_message>
FD01 y FD02, Correciones + FD01 en Markdown
</commit_message>
<xml_diff>
--- a/FD02-Documento de Visión.docx
+++ b/FD02-Documento de Visión.docx
@@ -31,12 +31,12 @@
             <wp:extent cx="1048702" cy="1314450"/>
             <wp:effectExtent b="0" l="0" r="0" t="0"/>
             <wp:wrapTopAndBottom distB="0" distT="0"/>
-            <wp:docPr descr="C:\Users\EPIS\Documents\upt.png" id="15" name="image1.png"/>
+            <wp:docPr descr="C:\Users\EPIS\Documents\upt.png" id="15" name="image2.png"/>
             <a:graphic>
               <a:graphicData uri="http://schemas.openxmlformats.org/drawingml/2006/picture">
                 <pic:pic>
                   <pic:nvPicPr>
-                    <pic:cNvPr descr="C:\Users\EPIS\Documents\upt.png" id="0" name="image1.png"/>
+                    <pic:cNvPr descr="C:\Users\EPIS\Documents\upt.png" id="0" name="image2.png"/>
                     <pic:cNvPicPr preferRelativeResize="0"/>
                   </pic:nvPicPr>
                   <pic:blipFill>
@@ -929,7 +929,7 @@
                 <w:szCs w:val="14"/>
                 <w:rtl w:val="0"/>
               </w:rPr>
-              <w:t xml:space="preserve">24/04/2025</w:t>
+              <w:t xml:space="preserve">3/06/2025</w:t>
             </w:r>
           </w:p>
         </w:tc>
@@ -4505,7 +4505,7 @@
           <w:szCs w:val="24"/>
           <w:rtl w:val="0"/>
         </w:rPr>
-        <w:t xml:space="preserve"> (2024). </w:t>
+        <w:t xml:space="preserve"> (2025). </w:t>
       </w:r>
       <w:r>
         <w:rPr>
@@ -6853,7 +6853,21 @@
           <w:szCs w:val="24"/>
           <w:rtl w:val="0"/>
         </w:rPr>
-        <w:t xml:space="preserve">El AMS se presenta como una plataforma web desarrollada en PHP, diseñada para brindar soporte académico personalizado en el contexto universitario. Su propósito es automatizar y simplificar los procesos de inscripción, asignación de mentorías y seguimiento del progreso académico, ofreciendo una herramienta integral que mejore el rendimiento estudiantil y reduzca la tasa de deserción.</w:t>
+        <w:t xml:space="preserve">El AMS se presenta como una plataforma web desarrollada en PHP 8 (nativo), diseñada para brindar soporte académico personalizado en el contexto universitario. </w:t>
+      </w:r>
+      <w:r>
+        <w:rPr>
+          <w:rFonts w:ascii="Times New Roman" w:cs="Times New Roman" w:eastAsia="Times New Roman" w:hAnsi="Times New Roman"/>
+          <w:sz w:val="24"/>
+          <w:szCs w:val="24"/>
+          <w:rtl w:val="0"/>
+        </w:rPr>
+        <w:t xml:space="preserve">Su propósito es facilitar y simplificar los procesos de inscripción, asignación de mentorías y seguimiento del progreso académico, ofreciendo una herramienta integral que mejore el rendimiento estudiantil y reduzca la tasa de deserción.</w:t>
+      </w:r>
+      <w:r>
+        <w:rPr>
+          <w:rtl w:val="0"/>
+        </w:rPr>
       </w:r>
     </w:p>
     <w:p>
@@ -7988,7 +8002,23 @@
           <w:rtl w:val="0"/>
         </w:rPr>
         <w:t xml:space="preserve"> para la base de datos. Su arquitectura modular permitirá una fácil expansión y adaptación a futuras necesidades.</w:t>
-        <w:br w:type="textWrapping"/>
+      </w:r>
+    </w:p>
+    <w:p>
+      <w:pPr>
+        <w:spacing w:after="200" w:before="200" w:line="360" w:lineRule="auto"/>
+        <w:ind w:left="1440" w:firstLine="0"/>
+        <w:jc w:val="both"/>
+        <w:rPr>
+          <w:rFonts w:ascii="Times New Roman" w:cs="Times New Roman" w:eastAsia="Times New Roman" w:hAnsi="Times New Roman"/>
+          <w:sz w:val="24"/>
+          <w:szCs w:val="24"/>
+        </w:rPr>
+      </w:pPr>
+      <w:r>
+        <w:rPr>
+          <w:rtl w:val="0"/>
+        </w:rPr>
       </w:r>
     </w:p>
     <w:p>
@@ -9624,16 +9654,45 @@
           <w:szCs w:val="24"/>
           <w:rtl w:val="0"/>
         </w:rPr>
-        <w:t xml:space="preserve">API REST</w:t>
-      </w:r>
-      <w:r>
-        <w:rPr>
-          <w:rFonts w:ascii="Times New Roman" w:cs="Times New Roman" w:eastAsia="Times New Roman" w:hAnsi="Times New Roman"/>
-          <w:sz w:val="24"/>
-          <w:szCs w:val="24"/>
-          <w:rtl w:val="0"/>
-        </w:rPr>
-        <w:t xml:space="preserve">: Se utilizarán APIs para permitir la integración con sistemas académicos externos o complementarios (como plataformas de gestión de aprendizaje o sistemas administrativos).</w:t>
+        <w:t xml:space="preserve">S</w:t>
+      </w:r>
+      <w:r>
+        <w:rPr>
+          <w:rFonts w:ascii="Times New Roman" w:cs="Times New Roman" w:eastAsia="Times New Roman" w:hAnsi="Times New Roman"/>
+          <w:b w:val="1"/>
+          <w:sz w:val="24"/>
+          <w:szCs w:val="24"/>
+          <w:rtl w:val="0"/>
+        </w:rPr>
+        <w:t xml:space="preserve">ervicios PHP y páginas dinámicas: </w:t>
+      </w:r>
+      <w:r>
+        <w:rPr>
+          <w:rFonts w:ascii="Times New Roman" w:cs="Times New Roman" w:eastAsia="Times New Roman" w:hAnsi="Times New Roman"/>
+          <w:sz w:val="24"/>
+          <w:szCs w:val="24"/>
+          <w:rtl w:val="0"/>
+        </w:rPr>
+        <w:t xml:space="preserve">Se utilizarán APIs para permitir la integración con sistemas académicos externos o complementarios (como plataformas de gestión de aprendizaje o sistemas administrativos).</w:t>
+      </w:r>
+    </w:p>
+    <w:p>
+      <w:pPr>
+        <w:spacing w:after="200" w:before="200" w:line="360" w:lineRule="auto"/>
+        <w:ind w:left="1440" w:firstLine="0"/>
+        <w:jc w:val="both"/>
+        <w:rPr>
+          <w:rFonts w:ascii="Times New Roman" w:cs="Times New Roman" w:eastAsia="Times New Roman" w:hAnsi="Times New Roman"/>
+          <w:b w:val="1"/>
+          <w:color w:val="ff0000"/>
+          <w:sz w:val="24"/>
+          <w:szCs w:val="24"/>
+        </w:rPr>
+      </w:pPr>
+      <w:r>
+        <w:rPr>
+          <w:rtl w:val="0"/>
+        </w:rPr>
       </w:r>
     </w:p>
     <w:p>
@@ -10307,7 +10366,6 @@
           <w:rtl w:val="0"/>
         </w:rPr>
         <w:t xml:space="preserve"> guías, normas de codificación y artefactos de calidad.</w:t>
-        <w:br w:type="textWrapping"/>
       </w:r>
     </w:p>
     <w:p>
@@ -10341,7 +10399,6 @@
           <w:rtl w:val="0"/>
         </w:rPr>
         <w:t xml:space="preserve"> entre requisitos (SRS), código y pruebas.</w:t>
-        <w:br w:type="textWrapping"/>
       </w:r>
     </w:p>
     <w:p>
@@ -10484,12 +10541,12 @@
           <wp:inline distB="114300" distT="114300" distL="114300" distR="114300">
             <wp:extent cx="2639378" cy="6582151"/>
             <wp:effectExtent b="0" l="0" r="0" t="0"/>
-            <wp:docPr id="14" name="image2.png"/>
+            <wp:docPr id="14" name="image1.png"/>
             <a:graphic>
               <a:graphicData uri="http://schemas.openxmlformats.org/drawingml/2006/picture">
                 <pic:pic>
                   <pic:nvPicPr>
-                    <pic:cNvPr id="0" name="image2.png"/>
+                    <pic:cNvPr id="0" name="image1.png"/>
                     <pic:cNvPicPr preferRelativeResize="0"/>
                   </pic:nvPicPr>
                   <pic:blipFill>
@@ -13243,7 +13300,21 @@
           <w:szCs w:val="24"/>
           <w:rtl w:val="0"/>
         </w:rPr>
-        <w:t xml:space="preserve">El Sistema de Mentoría Académica (AMS) se presenta como una solución estratégica para mejorar el rendimiento académico y reducir la tasa de deserción en la Universidad Privada de Tacna. La plataforma, desarrollada en PHP, facilita el acceso a tutorías personalizadas mediante la automatización de procesos clave, como la asignación de mentorías y la gestión de recursos académicos.</w:t>
+        <w:t xml:space="preserve">El Sistema de Mentoría Académica (AMS) se presenta como una solución estratégica para mejorar el rendimiento académico y reducir la tasa de deserción en la Universidad Privada de Tacna. La plataforma, desarrollada en PHP 8 (nativo), facilita el acceso a tutorías personalizadas mediante la </w:t>
+      </w:r>
+      <w:r>
+        <w:rPr>
+          <w:rFonts w:ascii="Times New Roman" w:cs="Times New Roman" w:eastAsia="Times New Roman" w:hAnsi="Times New Roman"/>
+          <w:sz w:val="24"/>
+          <w:szCs w:val="24"/>
+          <w:rtl w:val="0"/>
+        </w:rPr>
+        <w:t xml:space="preserve">semiautomatizada de procesos clave, como la asignación de mentorías y la gestión de recursos académicos.</w:t>
+      </w:r>
+      <w:r>
+        <w:rPr>
+          <w:rtl w:val="0"/>
+        </w:rPr>
       </w:r>
     </w:p>
     <w:p>

</xml_diff>